<commit_message>
I guess I keep working on this paper
</commit_message>
<xml_diff>
--- a/paper/scratch01.docx
+++ b/paper/scratch01.docx
@@ -241,21 +241,7 @@
         <w:rPr>
           <w:rFonts w:ascii="Times" w:eastAsiaTheme="minorEastAsia" w:hAnsi="Times"/>
         </w:rPr>
-        <w:t xml:space="preserve"> is the degrees </w:t>
-      </w:r>
-      <w:proofErr w:type="gramStart"/>
-      <w:r>
-        <w:rPr>
-          <w:rFonts w:ascii="Times" w:eastAsiaTheme="minorEastAsia" w:hAnsi="Times"/>
-        </w:rPr>
-        <w:t>latitude.</w:t>
-      </w:r>
-      <w:proofErr w:type="gramEnd"/>
-      <w:r>
-        <w:rPr>
-          <w:rFonts w:ascii="Times" w:eastAsiaTheme="minorEastAsia" w:hAnsi="Times"/>
-        </w:rPr>
-        <w:t xml:space="preserve"> </w:t>
+        <w:t xml:space="preserve"> is the degrees latitude. </w:t>
       </w:r>
       <w:r>
         <w:rPr>
@@ -265,6 +251,15 @@
       </w:r>
     </w:p>
     <w:p/>
+    <w:p/>
+    <w:p>
+      <w:r>
+        <w:rPr>
+          <w:rFonts w:ascii="Times" w:hAnsi="Times"/>
+        </w:rPr>
+        <w:t>We also conduct a suite of sensitivity tests to provide additional constraints on the error of the optimized emissions, which are summarized in section 2.6.</w:t>
+      </w:r>
+    </w:p>
     <w:sectPr>
       <w:pgSz w:w="12240" w:h="15840"/>
       <w:pgMar w:top="1440" w:right="1440" w:bottom="1440" w:left="1440" w:header="720" w:footer="720" w:gutter="0"/>
@@ -394,6 +389,7 @@
     <w:lsdException w:name="HTML Sample" w:semiHidden="1" w:unhideWhenUsed="1"/>
     <w:lsdException w:name="HTML Typewriter" w:semiHidden="1" w:unhideWhenUsed="1"/>
     <w:lsdException w:name="HTML Variable" w:semiHidden="1" w:unhideWhenUsed="1"/>
+    <w:lsdException w:name="Normal Table" w:semiHidden="1" w:unhideWhenUsed="1"/>
     <w:lsdException w:name="annotation subject" w:semiHidden="1" w:unhideWhenUsed="1"/>
     <w:lsdException w:name="No List" w:semiHidden="1" w:unhideWhenUsed="1"/>
     <w:lsdException w:name="Outline List 1" w:semiHidden="1" w:unhideWhenUsed="1"/>
@@ -440,8 +436,10 @@
     <w:lsdException w:name="Table Subtle 2" w:semiHidden="1" w:unhideWhenUsed="1"/>
     <w:lsdException w:name="Table Web 1" w:semiHidden="1" w:unhideWhenUsed="1"/>
     <w:lsdException w:name="Table Web 2" w:semiHidden="1" w:unhideWhenUsed="1"/>
+    <w:lsdException w:name="Table Web 3" w:semiHidden="1" w:unhideWhenUsed="1"/>
     <w:lsdException w:name="Balloon Text" w:semiHidden="1" w:unhideWhenUsed="1"/>
     <w:lsdException w:name="Table Grid" w:uiPriority="39"/>
+    <w:lsdException w:name="Table Theme" w:semiHidden="1" w:unhideWhenUsed="1"/>
     <w:lsdException w:name="Placeholder Text" w:semiHidden="1"/>
     <w:lsdException w:name="No Spacing" w:uiPriority="1" w:qFormat="1"/>
     <w:lsdException w:name="Light Shading" w:uiPriority="60"/>

</xml_diff>

<commit_message>
Continuing to update the draft
</commit_message>
<xml_diff>
--- a/paper/scratch01.docx
+++ b/paper/scratch01.docx
@@ -669,6 +669,397 @@
       </w:r>
     </w:p>
     <w:p/>
+    <w:p>
+      <w:pPr>
+        <w:rPr>
+          <w:rFonts w:ascii="Times" w:hAnsi="Times"/>
+        </w:rPr>
+      </w:pPr>
+      <w:r>
+        <w:rPr>
+          <w:rFonts w:ascii="Times" w:hAnsi="Times"/>
+        </w:rPr>
+        <w:t xml:space="preserve">The posterior solution depends on the choice of inversion parameters, including the prior emissions estimate, prior errors, the selection of observations, and the observing system errors. We solve the inversion for a range of </w:t>
+      </w:r>
+    </w:p>
+    <w:p/>
+    <w:p/>
+    <w:p>
+      <w:pPr>
+        <w:rPr>
+          <w:rFonts w:ascii="Times" w:hAnsi="Times"/>
+        </w:rPr>
+      </w:pPr>
+      <w:r>
+        <w:rPr>
+          <w:rFonts w:ascii="Times" w:hAnsi="Times"/>
+        </w:rPr>
+        <w:t>. The reduced-rank Jacobian matrix (section 2.6) optimizes emissions only in those grid cells that are informed by the observing system and defaults to the prior elsewhere.</w:t>
+      </w:r>
+    </w:p>
+    <w:p>
+      <w:pPr>
+        <w:rPr>
+          <w:rFonts w:ascii="Times" w:hAnsi="Times"/>
+        </w:rPr>
+      </w:pPr>
+    </w:p>
+    <w:p>
+      <w:r>
+        <w:rPr>
+          <w:rFonts w:ascii="Times" w:hAnsi="Times"/>
+        </w:rPr>
+        <w:t xml:space="preserve">together with the regularization factor </w:t>
+      </w:r>
+      <m:oMath>
+        <m:r>
+          <w:rPr>
+            <w:rFonts w:ascii="Cambria Math" w:hAnsi="Cambria Math"/>
+          </w:rPr>
+          <m:t>γ</m:t>
+        </m:r>
+      </m:oMath>
+      <w:r>
+        <w:rPr>
+          <w:rFonts w:ascii="Times" w:hAnsi="Times"/>
+        </w:rPr>
+        <w:t xml:space="preserve"> (section 2.5) so that the prior term of the cost function evaluated at the posterior solution </w:t>
+      </w:r>
+      <m:oMath>
+        <m:sSub>
+          <m:sSubPr>
+            <m:ctrlPr>
+              <w:rPr>
+                <w:rFonts w:ascii="Cambria Math" w:hAnsi="Cambria Math"/>
+                <w:i/>
+              </w:rPr>
+            </m:ctrlPr>
+          </m:sSubPr>
+          <m:e>
+            <m:r>
+              <w:rPr>
+                <w:rFonts w:ascii="Cambria Math" w:hAnsi="Cambria Math"/>
+              </w:rPr>
+              <m:t>J</m:t>
+            </m:r>
+          </m:e>
+          <m:sub>
+            <m:r>
+              <m:rPr>
+                <m:sty m:val="p"/>
+              </m:rPr>
+              <w:rPr>
+                <w:rFonts w:ascii="Cambria Math" w:hAnsi="Cambria Math"/>
+              </w:rPr>
+              <m:t>A</m:t>
+            </m:r>
+          </m:sub>
+        </m:sSub>
+        <m:d>
+          <m:dPr>
+            <m:ctrlPr>
+              <w:rPr>
+                <w:rFonts w:ascii="Cambria Math" w:hAnsi="Cambria Math"/>
+              </w:rPr>
+            </m:ctrlPr>
+          </m:dPr>
+          <m:e>
+            <m:acc>
+              <m:accPr>
+                <m:ctrlPr>
+                  <w:rPr>
+                    <w:rFonts w:ascii="Cambria Math" w:hAnsi="Cambria Math"/>
+                    <w:b/>
+                    <w:iCs/>
+                  </w:rPr>
+                </m:ctrlPr>
+              </m:accPr>
+              <m:e>
+                <m:r>
+                  <m:rPr>
+                    <m:sty m:val="b"/>
+                  </m:rPr>
+                  <w:rPr>
+                    <w:rFonts w:ascii="Cambria Math" w:hAnsi="Cambria Math"/>
+                  </w:rPr>
+                  <m:t>x</m:t>
+                </m:r>
+                <m:ctrlPr>
+                  <w:rPr>
+                    <w:rFonts w:ascii="Cambria Math" w:hAnsi="Cambria Math"/>
+                    <w:iCs/>
+                  </w:rPr>
+                </m:ctrlPr>
+              </m:e>
+            </m:acc>
+          </m:e>
+        </m:d>
+        <m:r>
+          <w:rPr>
+            <w:rFonts w:ascii="Cambria Math" w:hAnsi="Cambria Math"/>
+          </w:rPr>
+          <m:t>=</m:t>
+        </m:r>
+        <m:sSup>
+          <m:sSupPr>
+            <m:ctrlPr>
+              <w:rPr>
+                <w:rFonts w:ascii="Cambria Math" w:hAnsi="Cambria Math"/>
+                <w:i/>
+              </w:rPr>
+            </m:ctrlPr>
+          </m:sSupPr>
+          <m:e>
+            <m:d>
+              <m:dPr>
+                <m:ctrlPr>
+                  <w:rPr>
+                    <w:rFonts w:ascii="Cambria Math" w:hAnsi="Cambria Math"/>
+                  </w:rPr>
+                </m:ctrlPr>
+              </m:dPr>
+              <m:e>
+                <m:acc>
+                  <m:accPr>
+                    <m:ctrlPr>
+                      <w:rPr>
+                        <w:rFonts w:ascii="Cambria Math" w:hAnsi="Cambria Math"/>
+                        <w:b/>
+                        <w:iCs/>
+                      </w:rPr>
+                    </m:ctrlPr>
+                  </m:accPr>
+                  <m:e>
+                    <m:r>
+                      <m:rPr>
+                        <m:sty m:val="b"/>
+                      </m:rPr>
+                      <w:rPr>
+                        <w:rFonts w:ascii="Cambria Math" w:hAnsi="Cambria Math"/>
+                      </w:rPr>
+                      <m:t>x</m:t>
+                    </m:r>
+                    <m:ctrlPr>
+                      <w:rPr>
+                        <w:rFonts w:ascii="Cambria Math" w:hAnsi="Cambria Math"/>
+                        <w:iCs/>
+                      </w:rPr>
+                    </m:ctrlPr>
+                  </m:e>
+                </m:acc>
+                <m:r>
+                  <m:rPr>
+                    <m:sty m:val="p"/>
+                  </m:rPr>
+                  <w:rPr>
+                    <w:rFonts w:ascii="Cambria Math" w:hAnsi="Cambria Math"/>
+                  </w:rPr>
+                  <m:t>-</m:t>
+                </m:r>
+                <m:sSub>
+                  <m:sSubPr>
+                    <m:ctrlPr>
+                      <w:rPr>
+                        <w:rFonts w:ascii="Cambria Math" w:hAnsi="Cambria Math"/>
+                        <w:b/>
+                      </w:rPr>
+                    </m:ctrlPr>
+                  </m:sSubPr>
+                  <m:e>
+                    <m:r>
+                      <m:rPr>
+                        <m:sty m:val="b"/>
+                      </m:rPr>
+                      <w:rPr>
+                        <w:rFonts w:ascii="Cambria Math" w:hAnsi="Cambria Math"/>
+                      </w:rPr>
+                      <m:t>x</m:t>
+                    </m:r>
+                    <m:ctrlPr>
+                      <w:rPr>
+                        <w:rFonts w:ascii="Cambria Math" w:hAnsi="Cambria Math"/>
+                      </w:rPr>
+                    </m:ctrlPr>
+                  </m:e>
+                  <m:sub>
+                    <m:r>
+                      <m:rPr>
+                        <m:sty m:val="p"/>
+                      </m:rPr>
+                      <w:rPr>
+                        <w:rFonts w:ascii="Cambria Math" w:hAnsi="Cambria Math"/>
+                      </w:rPr>
+                      <m:t>A</m:t>
+                    </m:r>
+                  </m:sub>
+                </m:sSub>
+                <m:ctrlPr>
+                  <w:rPr>
+                    <w:rFonts w:ascii="Cambria Math" w:hAnsi="Cambria Math"/>
+                    <w:i/>
+                  </w:rPr>
+                </m:ctrlPr>
+              </m:e>
+            </m:d>
+          </m:e>
+          <m:sup>
+            <m:r>
+              <m:rPr>
+                <m:sty m:val="p"/>
+              </m:rPr>
+              <w:rPr>
+                <w:rFonts w:ascii="Cambria Math" w:hAnsi="Cambria Math"/>
+              </w:rPr>
+              <m:t>T</m:t>
+            </m:r>
+          </m:sup>
+        </m:sSup>
+        <m:sSubSup>
+          <m:sSubSupPr>
+            <m:ctrlPr>
+              <w:rPr>
+                <w:rFonts w:ascii="Cambria Math" w:hAnsi="Cambria Math"/>
+                <w:i/>
+              </w:rPr>
+            </m:ctrlPr>
+          </m:sSubSupPr>
+          <m:e>
+            <m:r>
+              <m:rPr>
+                <m:sty m:val="b"/>
+              </m:rPr>
+              <w:rPr>
+                <w:rFonts w:ascii="Cambria Math" w:hAnsi="Cambria Math"/>
+              </w:rPr>
+              <m:t>S</m:t>
+            </m:r>
+            <m:ctrlPr>
+              <w:rPr>
+                <w:rFonts w:ascii="Cambria Math" w:hAnsi="Cambria Math"/>
+                <w:b/>
+              </w:rPr>
+            </m:ctrlPr>
+          </m:e>
+          <m:sub>
+            <m:r>
+              <m:rPr>
+                <m:sty m:val="p"/>
+              </m:rPr>
+              <w:rPr>
+                <w:rFonts w:ascii="Cambria Math" w:hAnsi="Cambria Math"/>
+              </w:rPr>
+              <m:t>A</m:t>
+            </m:r>
+            <m:ctrlPr>
+              <w:rPr>
+                <w:rFonts w:ascii="Cambria Math" w:hAnsi="Cambria Math"/>
+                <w:b/>
+              </w:rPr>
+            </m:ctrlPr>
+          </m:sub>
+          <m:sup>
+            <m:r>
+              <w:rPr>
+                <w:rFonts w:ascii="Cambria Math" w:hAnsi="Cambria Math"/>
+              </w:rPr>
+              <m:t>-1</m:t>
+            </m:r>
+          </m:sup>
+        </m:sSubSup>
+        <m:d>
+          <m:dPr>
+            <m:ctrlPr>
+              <w:rPr>
+                <w:rFonts w:ascii="Cambria Math" w:hAnsi="Cambria Math"/>
+                <w:i/>
+              </w:rPr>
+            </m:ctrlPr>
+          </m:dPr>
+          <m:e>
+            <m:acc>
+              <m:accPr>
+                <m:ctrlPr>
+                  <w:rPr>
+                    <w:rFonts w:ascii="Cambria Math" w:hAnsi="Cambria Math"/>
+                    <w:b/>
+                    <w:iCs/>
+                  </w:rPr>
+                </m:ctrlPr>
+              </m:accPr>
+              <m:e>
+                <m:r>
+                  <m:rPr>
+                    <m:sty m:val="b"/>
+                  </m:rPr>
+                  <w:rPr>
+                    <w:rFonts w:ascii="Cambria Math" w:hAnsi="Cambria Math"/>
+                  </w:rPr>
+                  <m:t>x</m:t>
+                </m:r>
+                <m:ctrlPr>
+                  <w:rPr>
+                    <w:rFonts w:ascii="Cambria Math" w:hAnsi="Cambria Math"/>
+                    <w:iCs/>
+                  </w:rPr>
+                </m:ctrlPr>
+              </m:e>
+            </m:acc>
+            <m:r>
+              <m:rPr>
+                <m:sty m:val="p"/>
+              </m:rPr>
+              <w:rPr>
+                <w:rFonts w:ascii="Cambria Math" w:hAnsi="Cambria Math"/>
+              </w:rPr>
+              <m:t>-</m:t>
+            </m:r>
+            <m:sSub>
+              <m:sSubPr>
+                <m:ctrlPr>
+                  <w:rPr>
+                    <w:rFonts w:ascii="Cambria Math" w:hAnsi="Cambria Math"/>
+                    <w:b/>
+                  </w:rPr>
+                </m:ctrlPr>
+              </m:sSubPr>
+              <m:e>
+                <m:r>
+                  <m:rPr>
+                    <m:sty m:val="b"/>
+                  </m:rPr>
+                  <w:rPr>
+                    <w:rFonts w:ascii="Cambria Math" w:hAnsi="Cambria Math"/>
+                  </w:rPr>
+                  <m:t>x</m:t>
+                </m:r>
+                <m:ctrlPr>
+                  <w:rPr>
+                    <w:rFonts w:ascii="Cambria Math" w:hAnsi="Cambria Math"/>
+                  </w:rPr>
+                </m:ctrlPr>
+              </m:e>
+              <m:sub>
+                <m:r>
+                  <m:rPr>
+                    <m:sty m:val="p"/>
+                  </m:rPr>
+                  <w:rPr>
+                    <w:rFonts w:ascii="Cambria Math" w:hAnsi="Cambria Math"/>
+                  </w:rPr>
+                  <m:t>A</m:t>
+                </m:r>
+              </m:sub>
+            </m:sSub>
+          </m:e>
+        </m:d>
+      </m:oMath>
+      <w:r>
+        <w:rPr>
+          <w:rFonts w:ascii="Times" w:hAnsi="Times"/>
+        </w:rPr>
+        <w:t xml:space="preserve"> averages to 1 across all optimized grid cells (</w:t>
+      </w:r>
+    </w:p>
     <w:sectPr>
       <w:pgSz w:w="12240" w:h="15840"/>
       <w:pgMar w:top="1440" w:right="1440" w:bottom="1440" w:left="1440" w:header="720" w:footer="720" w:gutter="0"/>

</xml_diff>

<commit_message>
Getting close to a final draft
</commit_message>
<xml_diff>
--- a/paper/scratch01.docx
+++ b/paper/scratch01.docx
@@ -705,6 +705,11 @@
       </w:pPr>
     </w:p>
     <w:p>
+      <w:pPr>
+        <w:rPr>
+          <w:rFonts w:ascii="Times" w:hAnsi="Times"/>
+        </w:rPr>
+      </w:pPr>
       <w:r>
         <w:rPr>
           <w:rFonts w:ascii="Times" w:hAnsi="Times"/>
@@ -1060,6 +1065,346 @@
         <w:t xml:space="preserve"> averages to 1 across all optimized grid cells (</w:t>
       </w:r>
     </w:p>
+    <w:p>
+      <w:pPr>
+        <w:rPr>
+          <w:rFonts w:ascii="Times" w:hAnsi="Times"/>
+        </w:rPr>
+      </w:pPr>
+    </w:p>
+    <w:p>
+      <w:r>
+        <w:t>We find large decreases</w:t>
+      </w:r>
+      <w:r>
+        <w:t xml:space="preserve"> in the three largest coal producing basins in CONUS: the Appalachian Basins, which stretch from Eastern Kentucky to Western Pennsylvania</w:t>
+      </w:r>
+      <w:r>
+        <w:t xml:space="preserve"> ()</w:t>
+      </w:r>
+      <w:r>
+        <w:t>; the Powder River Basin in Wyoming; and the Illinois Basin in Southern Illinois, Southern Indiana, and Western Kentucky.</w:t>
+      </w:r>
+    </w:p>
+    <w:p/>
+    <w:p>
+      <w:r>
+        <w:t xml:space="preserve">Pennsylvania is the only state in the top 10 with a dominant contribution from coal emissions, which remain constant from the prior to the posterior. However, the co-location of coal and oil and natural gas facilities across Appalachia results in a large covariance between these source sectors in Pennsylvania, hindering accurate source attribution. </w:t>
+      </w:r>
+    </w:p>
+    <w:p/>
+    <w:p>
+      <w:r>
+        <w:t xml:space="preserve">Lu et al. (2022) found slightly higher anthropogenic methane emissions of 36.9 (32.5 - 37.8) </w:t>
+      </w:r>
+      <w:proofErr w:type="spellStart"/>
+      <w:r>
+        <w:t>Tg</w:t>
+      </w:r>
+      <w:proofErr w:type="spellEnd"/>
+      <w:r>
+        <w:t xml:space="preserve"> </w:t>
+      </w:r>
+      <w:r>
+        <w:t>a</w:t>
+      </w:r>
+      <w:r>
+        <w:rPr>
+          <w:vertAlign w:val="superscript"/>
+        </w:rPr>
+        <w:t>-1</w:t>
+      </w:r>
+      <w:r>
+        <w:t xml:space="preserve"> </w:t>
+      </w:r>
+      <w:r>
+        <w:t xml:space="preserve">over the same domain using a joint inversion of GOSAT and in situ observations for 2010 - 2017. However, their analysis of emissions trends showed posterior anthropogenic methane emissions for 2017 of 28.9 (28.4 - 29.5) </w:t>
+      </w:r>
+      <w:proofErr w:type="spellStart"/>
+      <w:r>
+        <w:t>Tg</w:t>
+      </w:r>
+      <w:proofErr w:type="spellEnd"/>
+      <w:r>
+        <w:t xml:space="preserve"> </w:t>
+      </w:r>
+      <w:r>
+        <w:t>a</w:t>
+      </w:r>
+      <w:r>
+        <w:rPr>
+          <w:vertAlign w:val="superscript"/>
+        </w:rPr>
+        <w:t>-1</w:t>
+      </w:r>
+      <w:r>
+        <w:t xml:space="preserve">, which are lower than our </w:t>
+      </w:r>
+      <w:commentRangeStart w:id="0"/>
+      <w:r>
+        <w:t>estimate</w:t>
+      </w:r>
+      <w:commentRangeEnd w:id="0"/>
+      <w:r>
+        <w:rPr>
+          <w:rStyle w:val="CommentReference"/>
+        </w:rPr>
+        <w:commentReference w:id="0"/>
+      </w:r>
+      <w:r>
+        <w:t>.</w:t>
+      </w:r>
+    </w:p>
+    <w:p/>
+    <w:p>
+      <w:r>
+        <w:t>65% (45% - 76%) of prior livestock emissions</w:t>
+      </w:r>
+    </w:p>
+    <w:p>
+      <w:r>
+        <w:t xml:space="preserve">EPA GHGI 9.4 total </w:t>
+      </w:r>
+    </w:p>
+    <w:p>
+      <w:r>
+        <w:t>EPA GHGI enteric fermentation 176.1 – 7.0</w:t>
+      </w:r>
+    </w:p>
+    <w:p>
+      <w:r>
+        <w:t xml:space="preserve">EPA GHGI manure management 58.7 – 2.3 </w:t>
+      </w:r>
+    </w:p>
+    <w:p/>
+    <w:p>
+      <w:r>
+        <w:t xml:space="preserve">Oil and natural gas emissions increase from 9.42 </w:t>
+      </w:r>
+      <w:proofErr w:type="spellStart"/>
+      <w:r>
+        <w:t>Tg</w:t>
+      </w:r>
+      <w:proofErr w:type="spellEnd"/>
+      <w:r>
+        <w:t xml:space="preserve"> a</w:t>
+      </w:r>
+      <w:r>
+        <w:rPr>
+          <w:vertAlign w:val="superscript"/>
+        </w:rPr>
+        <w:t>-1</w:t>
+      </w:r>
+      <w:r>
+        <w:t xml:space="preserve"> </w:t>
+      </w:r>
+      <w:r>
+        <w:t>to 10.49 (10.15 - 10.85)</w:t>
+      </w:r>
+      <w:r>
+        <w:t xml:space="preserve"> </w:t>
+      </w:r>
+      <w:proofErr w:type="spellStart"/>
+      <w:r>
+        <w:t>Tg</w:t>
+      </w:r>
+      <w:proofErr w:type="spellEnd"/>
+      <w:r>
+        <w:t xml:space="preserve"> a</w:t>
+      </w:r>
+      <w:r>
+        <w:rPr>
+          <w:vertAlign w:val="superscript"/>
+        </w:rPr>
+        <w:t>-1</w:t>
+      </w:r>
+      <w:r>
+        <w:t xml:space="preserve"> across grid cells that explain 88% (80% - 92%) of prior emissions.</w:t>
+      </w:r>
+    </w:p>
+    <w:p>
+      <w:r>
+        <w:t>EPA GHGI 9.1 total</w:t>
+      </w:r>
+    </w:p>
+    <w:p>
+      <w:r>
+        <w:t>EPA GHGI natural gas 172.1 (includes post-meter)</w:t>
+      </w:r>
+    </w:p>
+    <w:p>
+      <w:r>
+        <w:t>EPA GHGI petroleum systems 40.4</w:t>
+      </w:r>
+    </w:p>
+    <w:p>
+      <w:r>
+        <w:t>EPA GHGI stationary combustion 8.8</w:t>
+      </w:r>
+    </w:p>
+    <w:p>
+      <w:r>
+        <w:t>EPA GHGI abandoned oil and gas 7.0</w:t>
+      </w:r>
+    </w:p>
+    <w:p/>
+    <w:p>
+      <w:r>
+        <w:lastRenderedPageBreak/>
+        <w:t xml:space="preserve">Coal emissions decrease from 2.89 </w:t>
+      </w:r>
+      <w:proofErr w:type="spellStart"/>
+      <w:r>
+        <w:t>Tg</w:t>
+      </w:r>
+      <w:proofErr w:type="spellEnd"/>
+      <w:r>
+        <w:t xml:space="preserve"> a</w:t>
+      </w:r>
+      <w:r>
+        <w:rPr>
+          <w:vertAlign w:val="superscript"/>
+        </w:rPr>
+        <w:t>-1</w:t>
+      </w:r>
+      <w:r>
+        <w:t xml:space="preserve"> to 1.46 (1.14 - 1.90) </w:t>
+      </w:r>
+      <w:proofErr w:type="spellStart"/>
+      <w:r>
+        <w:t>Tg</w:t>
+      </w:r>
+      <w:proofErr w:type="spellEnd"/>
+      <w:r>
+        <w:t xml:space="preserve"> a</w:t>
+      </w:r>
+      <w:r>
+        <w:rPr>
+          <w:vertAlign w:val="superscript"/>
+        </w:rPr>
+        <w:t>-1</w:t>
+      </w:r>
+      <w:r>
+        <w:t>, with 96% (94% - 98%) of prior coal emissions optimized.</w:t>
+      </w:r>
+      <w:r>
+        <w:t xml:space="preserve"> The </w:t>
+      </w:r>
+      <w:r>
+        <w:t xml:space="preserve">49% (34% - 61%) </w:t>
+      </w:r>
+      <w:r>
+        <w:t xml:space="preserve">decrease </w:t>
+      </w:r>
+      <w:r>
+        <w:t>in emissions is consistent</w:t>
+      </w:r>
+      <w:r>
+        <w:t xml:space="preserve"> the </w:t>
+      </w:r>
+      <w:r>
+        <w:t>30</w:t>
+      </w:r>
+      <w:r>
+        <w:t xml:space="preserve">% decrease in </w:t>
+      </w:r>
+      <w:r>
+        <w:t xml:space="preserve">CONUS coal </w:t>
+      </w:r>
+      <w:r>
+        <w:t>production</w:t>
+      </w:r>
+      <w:r>
+        <w:t xml:space="preserve"> </w:t>
+      </w:r>
+      <w:r>
+        <w:t>since 2012</w:t>
+      </w:r>
+      <w:r>
+        <w:t xml:space="preserve"> (USGS)</w:t>
+      </w:r>
+      <w:r>
+        <w:t>.</w:t>
+      </w:r>
+    </w:p>
+    <w:p>
+      <w:r>
+        <w:t>EPA GHGI 2.1 total</w:t>
+      </w:r>
+    </w:p>
+    <w:p>
+      <w:r>
+        <w:t>EPA GHGI coal mining 47.4</w:t>
+      </w:r>
+    </w:p>
+    <w:p>
+      <w:r>
+        <w:t>EPA GHGI abandoned underground coal 5.9</w:t>
+      </w:r>
+    </w:p>
+    <w:p/>
+    <w:p>
+      <w:r>
+        <w:t xml:space="preserve">Landfill emissions increase by 27% (13% - 45%) from 5.65 </w:t>
+      </w:r>
+      <w:proofErr w:type="spellStart"/>
+      <w:r>
+        <w:t>Tg</w:t>
+      </w:r>
+      <w:proofErr w:type="spellEnd"/>
+      <w:r>
+        <w:t xml:space="preserve"> a</w:t>
+      </w:r>
+      <w:r>
+        <w:rPr>
+          <w:vertAlign w:val="superscript"/>
+        </w:rPr>
+        <w:t>-1</w:t>
+      </w:r>
+      <w:r>
+        <w:rPr>
+          <w:vertAlign w:val="superscript"/>
+        </w:rPr>
+        <w:t xml:space="preserve"> </w:t>
+      </w:r>
+      <w:r>
+        <w:t xml:space="preserve">to 7.16 (6.40 - 8.21) </w:t>
+      </w:r>
+      <w:proofErr w:type="spellStart"/>
+      <w:r>
+        <w:t>Tg</w:t>
+      </w:r>
+      <w:proofErr w:type="spellEnd"/>
+      <w:r>
+        <w:t xml:space="preserve"> a</w:t>
+      </w:r>
+      <w:r>
+        <w:rPr>
+          <w:vertAlign w:val="superscript"/>
+        </w:rPr>
+        <w:t>-1</w:t>
+      </w:r>
+      <w:r>
+        <w:t xml:space="preserve"> with 81% (62% - 90%) of prior emissions optimized.</w:t>
+      </w:r>
+    </w:p>
+    <w:p>
+      <w:r>
+        <w:t>EPA GHGI landfills 113.6 – 4.5</w:t>
+      </w:r>
+    </w:p>
+    <w:p/>
+    <w:p>
+      <w:r>
+        <w:t xml:space="preserve">Current report includes post-meter </w:t>
+      </w:r>
+    </w:p>
+    <w:p/>
+    <w:p>
+      <w:r>
+        <w:t>GOSAT produced an average of 25734 observations over North America per year from 2010 to 2017, providing an observational dataset with similar accuracy and precision but two orders of magnitude fewer measurements</w:t>
+      </w:r>
+    </w:p>
     <w:sectPr>
       <w:pgSz w:w="12240" w:h="15840"/>
       <w:pgMar w:top="1440" w:right="1440" w:bottom="1440" w:left="1440" w:header="720" w:footer="720" w:gutter="0"/>
@@ -1068,6 +1413,46 @@
     </w:sectPr>
   </w:body>
 </w:document>
+</file>
+
+<file path=word/comments.xml><?xml version="1.0" encoding="utf-8"?>
+<w:comments xmlns:wpc="http://schemas.microsoft.com/office/word/2010/wordprocessingCanvas" xmlns:cx="http://schemas.microsoft.com/office/drawing/2014/chartex" xmlns:cx1="http://schemas.microsoft.com/office/drawing/2015/9/8/chartex" xmlns:cx2="http://schemas.microsoft.com/office/drawing/2015/10/21/chartex" xmlns:cx3="http://schemas.microsoft.com/office/drawing/2016/5/9/chartex" xmlns:cx4="http://schemas.microsoft.com/office/drawing/2016/5/10/chartex" xmlns:cx5="http://schemas.microsoft.com/office/drawing/2016/5/11/chartex" xmlns:cx6="http://schemas.microsoft.com/office/drawing/2016/5/12/chartex" xmlns:cx7="http://schemas.microsoft.com/office/drawing/2016/5/13/chartex" xmlns:cx8="http://schemas.microsoft.com/office/drawing/2016/5/14/chartex" xmlns:mc="http://schemas.openxmlformats.org/markup-compatibility/2006" xmlns:aink="http://schemas.microsoft.com/office/drawing/2016/ink" xmlns:am3d="http://schemas.microsoft.com/office/drawing/2017/model3d" xmlns:o="urn:schemas-microsoft-com:office:office" xmlns:oel="http://schemas.microsoft.com/office/2019/extlst" xmlns:r="http://schemas.openxmlformats.org/officeDocument/2006/relationships" xmlns:m="http://schemas.openxmlformats.org/officeDocument/2006/math" xmlns:v="urn:schemas-microsoft-com:vml" xmlns:wp14="http://schemas.microsoft.com/office/word/2010/wordprocessingDrawing" xmlns:wp="http://schemas.openxmlformats.org/drawingml/2006/wordprocessingDrawing" xmlns:w10="urn:schemas-microsoft-com:office:word" xmlns:w="http://schemas.openxmlformats.org/wordprocessingml/2006/main" xmlns:w14="http://schemas.microsoft.com/office/word/2010/wordml" xmlns:w15="http://schemas.microsoft.com/office/word/2012/wordml" xmlns:w16cex="http://schemas.microsoft.com/office/word/2018/wordml/cex" xmlns:w16cid="http://schemas.microsoft.com/office/word/2016/wordml/cid" xmlns:w16="http://schemas.microsoft.com/office/word/2018/wordml" xmlns:w16sdtdh="http://schemas.microsoft.com/office/word/2020/wordml/sdtdatahash" xmlns:w16se="http://schemas.microsoft.com/office/word/2015/wordml/symex" xmlns:wpg="http://schemas.microsoft.com/office/word/2010/wordprocessingGroup" xmlns:wpi="http://schemas.microsoft.com/office/word/2010/wordprocessingInk" xmlns:wne="http://schemas.microsoft.com/office/word/2006/wordml" xmlns:wps="http://schemas.microsoft.com/office/word/2010/wordprocessingShape" mc:Ignorable="w14 w15 w16se w16cid w16 w16cex w16sdtdh wp14">
+  <w:comment w:id="0" w:author="Hannah Nesser" w:date="2022-11-28T23:10:00Z" w:initials="HN">
+    <w:p>
+      <w:r>
+        <w:rPr>
+          <w:rStyle w:val="CommentReference"/>
+        </w:rPr>
+        <w:annotationRef/>
+      </w:r>
+      <w:r>
+        <w:rPr>
+          <w:sz w:val="20"/>
+          <w:szCs w:val="20"/>
+        </w:rPr>
+        <w:t>Why?</w:t>
+      </w:r>
+    </w:p>
+  </w:comment>
+</w:comments>
+</file>
+
+<file path=word/commentsExtended.xml><?xml version="1.0" encoding="utf-8"?>
+<w15:commentsEx xmlns:wpc="http://schemas.microsoft.com/office/word/2010/wordprocessingCanvas" xmlns:cx="http://schemas.microsoft.com/office/drawing/2014/chartex" xmlns:cx1="http://schemas.microsoft.com/office/drawing/2015/9/8/chartex" xmlns:cx2="http://schemas.microsoft.com/office/drawing/2015/10/21/chartex" xmlns:cx3="http://schemas.microsoft.com/office/drawing/2016/5/9/chartex" xmlns:cx4="http://schemas.microsoft.com/office/drawing/2016/5/10/chartex" xmlns:cx5="http://schemas.microsoft.com/office/drawing/2016/5/11/chartex" xmlns:cx6="http://schemas.microsoft.com/office/drawing/2016/5/12/chartex" xmlns:cx7="http://schemas.microsoft.com/office/drawing/2016/5/13/chartex" xmlns:cx8="http://schemas.microsoft.com/office/drawing/2016/5/14/chartex" xmlns:mc="http://schemas.openxmlformats.org/markup-compatibility/2006" xmlns:aink="http://schemas.microsoft.com/office/drawing/2016/ink" xmlns:am3d="http://schemas.microsoft.com/office/drawing/2017/model3d" xmlns:o="urn:schemas-microsoft-com:office:office" xmlns:oel="http://schemas.microsoft.com/office/2019/extlst" xmlns:r="http://schemas.openxmlformats.org/officeDocument/2006/relationships" xmlns:m="http://schemas.openxmlformats.org/officeDocument/2006/math" xmlns:v="urn:schemas-microsoft-com:vml" xmlns:wp14="http://schemas.microsoft.com/office/word/2010/wordprocessingDrawing" xmlns:wp="http://schemas.openxmlformats.org/drawingml/2006/wordprocessingDrawing" xmlns:w10="urn:schemas-microsoft-com:office:word" xmlns:w="http://schemas.openxmlformats.org/wordprocessingml/2006/main" xmlns:w14="http://schemas.microsoft.com/office/word/2010/wordml" xmlns:w15="http://schemas.microsoft.com/office/word/2012/wordml" xmlns:w16cex="http://schemas.microsoft.com/office/word/2018/wordml/cex" xmlns:w16cid="http://schemas.microsoft.com/office/word/2016/wordml/cid" xmlns:w16="http://schemas.microsoft.com/office/word/2018/wordml" xmlns:w16sdtdh="http://schemas.microsoft.com/office/word/2020/wordml/sdtdatahash" xmlns:w16se="http://schemas.microsoft.com/office/word/2015/wordml/symex" xmlns:wpg="http://schemas.microsoft.com/office/word/2010/wordprocessingGroup" xmlns:wpi="http://schemas.microsoft.com/office/word/2010/wordprocessingInk" xmlns:wne="http://schemas.microsoft.com/office/word/2006/wordml" xmlns:wps="http://schemas.microsoft.com/office/word/2010/wordprocessingShape" mc:Ignorable="w14 w15 w16se w16cid w16 w16cex w16sdtdh wp14">
+  <w15:commentEx w15:paraId="5DFC4732" w15:done="0"/>
+</w15:commentsEx>
+</file>
+
+<file path=word/commentsExtensible.xml><?xml version="1.0" encoding="utf-8"?>
+<w16cex:commentsExtensible xmlns:wpc="http://schemas.microsoft.com/office/word/2010/wordprocessingCanvas" xmlns:cx="http://schemas.microsoft.com/office/drawing/2014/chartex" xmlns:cx1="http://schemas.microsoft.com/office/drawing/2015/9/8/chartex" xmlns:cx2="http://schemas.microsoft.com/office/drawing/2015/10/21/chartex" xmlns:cx3="http://schemas.microsoft.com/office/drawing/2016/5/9/chartex" xmlns:cx4="http://schemas.microsoft.com/office/drawing/2016/5/10/chartex" xmlns:cx5="http://schemas.microsoft.com/office/drawing/2016/5/11/chartex" xmlns:cx6="http://schemas.microsoft.com/office/drawing/2016/5/12/chartex" xmlns:cx7="http://schemas.microsoft.com/office/drawing/2016/5/13/chartex" xmlns:cx8="http://schemas.microsoft.com/office/drawing/2016/5/14/chartex" xmlns:mc="http://schemas.openxmlformats.org/markup-compatibility/2006" xmlns:aink="http://schemas.microsoft.com/office/drawing/2016/ink" xmlns:am3d="http://schemas.microsoft.com/office/drawing/2017/model3d" xmlns:o="urn:schemas-microsoft-com:office:office" xmlns:oel="http://schemas.microsoft.com/office/2019/extlst" xmlns:r="http://schemas.openxmlformats.org/officeDocument/2006/relationships" xmlns:m="http://schemas.openxmlformats.org/officeDocument/2006/math" xmlns:v="urn:schemas-microsoft-com:vml" xmlns:wp14="http://schemas.microsoft.com/office/word/2010/wordprocessingDrawing" xmlns:wp="http://schemas.openxmlformats.org/drawingml/2006/wordprocessingDrawing" xmlns:w10="urn:schemas-microsoft-com:office:word" xmlns:w="http://schemas.openxmlformats.org/wordprocessingml/2006/main" xmlns:w14="http://schemas.microsoft.com/office/word/2010/wordml" xmlns:w15="http://schemas.microsoft.com/office/word/2012/wordml" xmlns:w16cex="http://schemas.microsoft.com/office/word/2018/wordml/cex" xmlns:w16cid="http://schemas.microsoft.com/office/word/2016/wordml/cid" xmlns:w16="http://schemas.microsoft.com/office/word/2018/wordml" xmlns:w16sdtdh="http://schemas.microsoft.com/office/word/2020/wordml/sdtdatahash" xmlns:w16se="http://schemas.microsoft.com/office/word/2015/wordml/symex" xmlns:wpg="http://schemas.microsoft.com/office/word/2010/wordprocessingGroup" xmlns:wpi="http://schemas.microsoft.com/office/word/2010/wordprocessingInk" xmlns:wne="http://schemas.microsoft.com/office/word/2006/wordml" xmlns:wps="http://schemas.microsoft.com/office/word/2010/wordprocessingShape" mc:Ignorable="w14 w15 w16se w16cid w16 w16cex w16sdtdh wp14">
+  <w16cex:commentExtensible w16cex:durableId="272FBE4B" w16cex:dateUtc="2022-11-29T04:10:00Z"/>
+</w16cex:commentsExtensible>
+</file>
+
+<file path=word/commentsIds.xml><?xml version="1.0" encoding="utf-8"?>
+<w16cid:commentsIds xmlns:wpc="http://schemas.microsoft.com/office/word/2010/wordprocessingCanvas" xmlns:cx="http://schemas.microsoft.com/office/drawing/2014/chartex" xmlns:cx1="http://schemas.microsoft.com/office/drawing/2015/9/8/chartex" xmlns:cx2="http://schemas.microsoft.com/office/drawing/2015/10/21/chartex" xmlns:cx3="http://schemas.microsoft.com/office/drawing/2016/5/9/chartex" xmlns:cx4="http://schemas.microsoft.com/office/drawing/2016/5/10/chartex" xmlns:cx5="http://schemas.microsoft.com/office/drawing/2016/5/11/chartex" xmlns:cx6="http://schemas.microsoft.com/office/drawing/2016/5/12/chartex" xmlns:cx7="http://schemas.microsoft.com/office/drawing/2016/5/13/chartex" xmlns:cx8="http://schemas.microsoft.com/office/drawing/2016/5/14/chartex" xmlns:mc="http://schemas.openxmlformats.org/markup-compatibility/2006" xmlns:aink="http://schemas.microsoft.com/office/drawing/2016/ink" xmlns:am3d="http://schemas.microsoft.com/office/drawing/2017/model3d" xmlns:o="urn:schemas-microsoft-com:office:office" xmlns:oel="http://schemas.microsoft.com/office/2019/extlst" xmlns:r="http://schemas.openxmlformats.org/officeDocument/2006/relationships" xmlns:m="http://schemas.openxmlformats.org/officeDocument/2006/math" xmlns:v="urn:schemas-microsoft-com:vml" xmlns:wp14="http://schemas.microsoft.com/office/word/2010/wordprocessingDrawing" xmlns:wp="http://schemas.openxmlformats.org/drawingml/2006/wordprocessingDrawing" xmlns:w10="urn:schemas-microsoft-com:office:word" xmlns:w="http://schemas.openxmlformats.org/wordprocessingml/2006/main" xmlns:w14="http://schemas.microsoft.com/office/word/2010/wordml" xmlns:w15="http://schemas.microsoft.com/office/word/2012/wordml" xmlns:w16cex="http://schemas.microsoft.com/office/word/2018/wordml/cex" xmlns:w16cid="http://schemas.microsoft.com/office/word/2016/wordml/cid" xmlns:w16="http://schemas.microsoft.com/office/word/2018/wordml" xmlns:w16sdtdh="http://schemas.microsoft.com/office/word/2020/wordml/sdtdatahash" xmlns:w16se="http://schemas.microsoft.com/office/word/2015/wordml/symex" xmlns:wpg="http://schemas.microsoft.com/office/word/2010/wordprocessingGroup" xmlns:wpi="http://schemas.microsoft.com/office/word/2010/wordprocessingInk" xmlns:wne="http://schemas.microsoft.com/office/word/2006/wordml" xmlns:wps="http://schemas.microsoft.com/office/word/2010/wordprocessingShape" mc:Ignorable="w14 w15 w16se w16cid w16 w16cex w16sdtdh wp14">
+  <w16cid:commentId w16cid:paraId="5DFC4732" w16cid:durableId="272FBE4B"/>
+</w16cid:commentsIds>
 </file>
 
 <file path=word/styles.xml><?xml version="1.0" encoding="utf-8"?>
@@ -1494,6 +1879,18 @@
     <w:semiHidden/>
     <w:unhideWhenUsed/>
   </w:style>
+  <w:style w:type="character" w:styleId="CommentReference">
+    <w:name w:val="annotation reference"/>
+    <w:basedOn w:val="DefaultParagraphFont"/>
+    <w:uiPriority w:val="99"/>
+    <w:semiHidden/>
+    <w:unhideWhenUsed/>
+    <w:rsid w:val="00136DE3"/>
+    <w:rPr>
+      <w:sz w:val="16"/>
+      <w:szCs w:val="16"/>
+    </w:rPr>
+  </w:style>
 </w:styles>
 </file>
 

</xml_diff>